<commit_message>
Initial setup of NuGet and Gateway
</commit_message>
<xml_diff>
--- a/assignment.docx
+++ b/assignment.docx
@@ -93,7 +93,15 @@
         <w:rPr>
           <w:color w:val="00274A"/>
         </w:rPr>
-        <w:t xml:space="preserve"> projektech, ideálně bude připojena jako nuget balíček.</w:t>
+        <w:t xml:space="preserve"> projektech, ideálně bude připojena jako </w:t>
+      </w:r>
+      <w:r>
+        <w:rPr>
+          <w:b/>
+          <w:bCs/>
+          <w:color w:val="00274A"/>
+        </w:rPr>
+        <w:t>nuget balíček.</w:t>
       </w:r>
     </w:p>
     <w:p>
@@ -113,7 +121,21 @@
         <w:rPr>
           <w:color w:val="00274A"/>
         </w:rPr>
-        <w:t>Knihovna by měla být maximálně přenositelná, aby šla použít na co nejširším spektru platforem.</w:t>
+        <w:t xml:space="preserve">Knihovna by měla být maximálně přenositelná, aby šla použít na co nejširším spektru </w:t>
+      </w:r>
+      <w:r>
+        <w:rPr>
+          <w:b/>
+          <w:bCs/>
+          <w:color w:val="00274A"/>
+        </w:rPr>
+        <w:t>platforem</w:t>
+      </w:r>
+      <w:r>
+        <w:rPr>
+          <w:color w:val="00274A"/>
+        </w:rPr>
+        <w:t>.</w:t>
       </w:r>
     </w:p>
     <w:p>
@@ -145,7 +167,21 @@
         <w:rPr>
           <w:color w:val="00274A"/>
         </w:rPr>
-        <w:t>na jednu konkrétní bránu, ale vytvořit abstraktní mezi vrstvu a umožnit postupně implementovat více konkrétních bran. Knihovna musí mít univerzální rozhraní, které bude používáno z různých projektů.</w:t>
+        <w:t xml:space="preserve">na jednu konkrétní bránu, ale vytvořit </w:t>
+      </w:r>
+      <w:r>
+        <w:rPr>
+          <w:b/>
+          <w:bCs/>
+          <w:color w:val="00274A"/>
+        </w:rPr>
+        <w:t>abstraktní mezi vrstvu</w:t>
+      </w:r>
+      <w:r>
+        <w:rPr>
+          <w:color w:val="00274A"/>
+        </w:rPr>
+        <w:t xml:space="preserve"> a umožnit postupně implementovat více konkrétních bran. Knihovna musí mít univerzální rozhraní, které bude používáno z různých projektů.</w:t>
       </w:r>
     </w:p>
     <w:p>
@@ -165,7 +201,21 @@
         <w:rPr>
           <w:color w:val="00274A"/>
         </w:rPr>
-        <w:t>Knihovna může do budoucna obsahovat rozšíření pro další funkce, její architektura by s tím měla alespoň rámcově počítat. Např. rozšíření z SMS i na zprávy pro jiné platformy: Email, Viber, WhatsUp apod…</w:t>
+        <w:t xml:space="preserve">Knihovna může do budoucna obsahovat </w:t>
+      </w:r>
+      <w:r>
+        <w:rPr>
+          <w:b/>
+          <w:bCs/>
+          <w:color w:val="00274A"/>
+        </w:rPr>
+        <w:t>rozšíření pro další funkce</w:t>
+      </w:r>
+      <w:r>
+        <w:rPr>
+          <w:color w:val="00274A"/>
+        </w:rPr>
+        <w:t>, její architektura by s tím měla alespoň rámcově počítat. Např. rozšíření z SMS i na zprávy pro jiné platformy: Email, Viber, WhatsUp apod…</w:t>
       </w:r>
     </w:p>
     <w:p>
@@ -200,16 +250,28 @@
         <w:rPr>
           <w:color w:val="00274A"/>
         </w:rPr>
-        <w:t>). V rámci úkolu je nutné si umět i poradit se založením demo accou</w:t>
+        <w:t xml:space="preserve">). </w:t>
       </w:r>
       <w:r>
         <w:rPr>
+          <w:b/>
+          <w:bCs/>
+          <w:color w:val="00274A"/>
+        </w:rPr>
+        <w:t>V rámci úkolu je nutné si umět i poradit se založením demo accou</w:t>
+      </w:r>
+      <w:r>
+        <w:rPr>
+          <w:b/>
+          <w:bCs/>
           <w:color w:val="00274A"/>
         </w:rPr>
         <w:t>n</w:t>
       </w:r>
       <w:r>
         <w:rPr>
+          <w:b/>
+          <w:bCs/>
           <w:color w:val="00274A"/>
         </w:rPr>
         <w:t>t a pročíst si dokumentaci k bráně.</w:t>
@@ -232,7 +294,21 @@
         <w:rPr>
           <w:color w:val="00274A"/>
         </w:rPr>
-        <w:t>Jako výstup očekáváme kompletní zdrojové kódy, ideálně celou strukturu projektu v takové formě jako byste ji „commitoval“ do GITu. Tak aby projekt mohli z GITu st</w:t>
+        <w:t xml:space="preserve">Jako výstup očekáváme kompletní zdrojové kódy, ideálně celou strukturu projektu v takové formě jako byste ji „commitoval“ do </w:t>
+      </w:r>
+      <w:r>
+        <w:rPr>
+          <w:b/>
+          <w:bCs/>
+          <w:color w:val="00274A"/>
+        </w:rPr>
+        <w:t>GIT</w:t>
+      </w:r>
+      <w:r>
+        <w:rPr>
+          <w:color w:val="00274A"/>
+        </w:rPr>
+        <w:t>u. Tak aby projekt mohli z GITu st</w:t>
       </w:r>
       <w:r>
         <w:rPr>
@@ -284,7 +360,21 @@
         <w:rPr>
           <w:color w:val="00274A"/>
         </w:rPr>
-        <w:t>Knihovna by měla být spolehlivě otestována.</w:t>
+        <w:t xml:space="preserve">Knihovna by měla být spolehlivě </w:t>
+      </w:r>
+      <w:r>
+        <w:rPr>
+          <w:b/>
+          <w:bCs/>
+          <w:color w:val="00274A"/>
+        </w:rPr>
+        <w:t>otestována</w:t>
+      </w:r>
+      <w:r>
+        <w:rPr>
+          <w:color w:val="00274A"/>
+        </w:rPr>
+        <w:t>.</w:t>
       </w:r>
     </w:p>
     <w:p>
@@ -435,14 +525,14 @@
                       </a:ln>
                       <a:extLst>
                         <a:ext uri="{909E8E84-426E-40dd-AFC4-6F175D3DCCD1}">
-                          <a14:hiddenFill xmlns:mo="http://schemas.microsoft.com/office/mac/office/2008/main" xmlns:mv="urn:schemas-microsoft-com:mac:vml" xmlns:arto="http://schemas.microsoft.com/office/word/2006/arto" xmlns:a14="http://schemas.microsoft.com/office/drawing/2010/main" xmlns:w="http://schemas.openxmlformats.org/wordprocessingml/2006/main" xmlns:w10="urn:schemas-microsoft-com:office:word" xmlns:v="urn:schemas-microsoft-com:vml" xmlns:o="urn:schemas-microsoft-com:office:office" xmlns="">
+                          <a14:hiddenFill xmlns="" xmlns:o="urn:schemas-microsoft-com:office:office" xmlns:v="urn:schemas-microsoft-com:vml" xmlns:w10="urn:schemas-microsoft-com:office:word" xmlns:w="http://schemas.openxmlformats.org/wordprocessingml/2006/main" xmlns:a14="http://schemas.microsoft.com/office/drawing/2010/main" xmlns:arto="http://schemas.microsoft.com/office/word/2006/arto" xmlns:mv="urn:schemas-microsoft-com:mac:vml" xmlns:mo="http://schemas.microsoft.com/office/mac/office/2008/main">
                             <a:solidFill>
                               <a:srgbClr val="FFFFFF"/>
                             </a:solidFill>
                           </a14:hiddenFill>
                         </a:ext>
                         <a:ext uri="{91240B29-F687-4f45-9708-019B960494DF}">
-                          <a14:hiddenLine xmlns:mo="http://schemas.microsoft.com/office/mac/office/2008/main" xmlns:mv="urn:schemas-microsoft-com:mac:vml" xmlns:arto="http://schemas.microsoft.com/office/word/2006/arto" xmlns:a14="http://schemas.microsoft.com/office/drawing/2010/main" xmlns:w="http://schemas.openxmlformats.org/wordprocessingml/2006/main" xmlns:w10="urn:schemas-microsoft-com:office:word" xmlns:v="urn:schemas-microsoft-com:vml" xmlns:o="urn:schemas-microsoft-com:office:office" xmlns="" w="9525">
+                          <a14:hiddenLine xmlns="" xmlns:o="urn:schemas-microsoft-com:office:office" xmlns:v="urn:schemas-microsoft-com:vml" xmlns:w10="urn:schemas-microsoft-com:office:word" xmlns:w="http://schemas.openxmlformats.org/wordprocessingml/2006/main" xmlns:a14="http://schemas.microsoft.com/office/drawing/2010/main" xmlns:arto="http://schemas.microsoft.com/office/word/2006/arto" xmlns:mv="urn:schemas-microsoft-com:mac:vml" xmlns:mo="http://schemas.microsoft.com/office/mac/office/2008/main" w="9525">
                             <a:solidFill>
                               <a:srgbClr val="000000"/>
                             </a:solidFill>

</xml_diff>

<commit_message>
Library prep with basic console operating Program
</commit_message>
<xml_diff>
--- a/assignment.docx
+++ b/assignment.docx
@@ -62,36 +62,36 @@
         <w:spacing w:after="0" w:line="240" w:lineRule="auto"/>
         <w:jc w:val="left"/>
         <w:rPr>
-          <w:color w:val="00274A"/>
+          <w:color w:val="D9D9D9" w:themeColor="background1" w:themeShade="D9"/>
         </w:rPr>
       </w:pPr>
       <w:r>
         <w:rPr>
-          <w:color w:val="00274A"/>
+          <w:color w:val="D9D9D9" w:themeColor="background1" w:themeShade="D9"/>
         </w:rPr>
         <w:t xml:space="preserve">Knihovna </w:t>
       </w:r>
       <w:r>
         <w:rPr>
-          <w:color w:val="00274A"/>
+          <w:color w:val="D9D9D9" w:themeColor="background1" w:themeShade="D9"/>
         </w:rPr>
         <w:t xml:space="preserve">je </w:t>
       </w:r>
       <w:r>
         <w:rPr>
-          <w:color w:val="00274A"/>
+          <w:color w:val="D9D9D9" w:themeColor="background1" w:themeShade="D9"/>
         </w:rPr>
         <w:t>určena pro využití v </w:t>
       </w:r>
       <w:r>
         <w:rPr>
-          <w:color w:val="00274A"/>
+          <w:color w:val="D9D9D9" w:themeColor="background1" w:themeShade="D9"/>
         </w:rPr>
         <w:t>různých</w:t>
       </w:r>
       <w:r>
         <w:rPr>
-          <w:color w:val="00274A"/>
+          <w:color w:val="D9D9D9" w:themeColor="background1" w:themeShade="D9"/>
         </w:rPr>
         <w:t xml:space="preserve"> projektech, ideálně bude připojena jako </w:t>
       </w:r>
@@ -99,7 +99,7 @@
         <w:rPr>
           <w:b/>
           <w:bCs/>
-          <w:color w:val="00274A"/>
+          <w:color w:val="D9D9D9" w:themeColor="background1" w:themeShade="D9"/>
         </w:rPr>
         <w:t>nuget balíček.</w:t>
       </w:r>
@@ -114,12 +114,12 @@
         <w:spacing w:after="0" w:line="240" w:lineRule="auto"/>
         <w:jc w:val="left"/>
         <w:rPr>
-          <w:color w:val="00274A"/>
+          <w:color w:val="D9D9D9" w:themeColor="background1" w:themeShade="D9"/>
         </w:rPr>
       </w:pPr>
       <w:r>
         <w:rPr>
-          <w:color w:val="00274A"/>
+          <w:color w:val="D9D9D9" w:themeColor="background1" w:themeShade="D9"/>
         </w:rPr>
         <w:t xml:space="preserve">Knihovna by měla být maximálně přenositelná, aby šla použít na co nejširším spektru </w:t>
       </w:r>
@@ -127,13 +127,13 @@
         <w:rPr>
           <w:b/>
           <w:bCs/>
-          <w:color w:val="00274A"/>
+          <w:color w:val="D9D9D9" w:themeColor="background1" w:themeShade="D9"/>
         </w:rPr>
         <w:t>platforem</w:t>
       </w:r>
       <w:r>
         <w:rPr>
-          <w:color w:val="00274A"/>
+          <w:color w:val="D9D9D9" w:themeColor="background1" w:themeShade="D9"/>
         </w:rPr>
         <w:t>.</w:t>
       </w:r>
@@ -287,12 +287,12 @@
         <w:spacing w:after="0" w:line="240" w:lineRule="auto"/>
         <w:jc w:val="left"/>
         <w:rPr>
-          <w:color w:val="00274A"/>
+          <w:color w:val="D9D9D9" w:themeColor="background1" w:themeShade="D9"/>
         </w:rPr>
       </w:pPr>
       <w:r>
         <w:rPr>
-          <w:color w:val="00274A"/>
+          <w:color w:val="D9D9D9" w:themeColor="background1" w:themeShade="D9"/>
         </w:rPr>
         <w:t xml:space="preserve">Jako výstup očekáváme kompletní zdrojové kódy, ideálně celou strukturu projektu v takové formě jako byste ji „commitoval“ do </w:t>
       </w:r>
@@ -300,25 +300,25 @@
         <w:rPr>
           <w:b/>
           <w:bCs/>
-          <w:color w:val="00274A"/>
+          <w:color w:val="D9D9D9" w:themeColor="background1" w:themeShade="D9"/>
         </w:rPr>
         <w:t>GIT</w:t>
       </w:r>
       <w:r>
         <w:rPr>
-          <w:color w:val="00274A"/>
+          <w:color w:val="D9D9D9" w:themeColor="background1" w:themeShade="D9"/>
         </w:rPr>
         <w:t>u. Tak aby projekt mohli z GITu st</w:t>
       </w:r>
       <w:r>
         <w:rPr>
-          <w:color w:val="00274A"/>
+          <w:color w:val="D9D9D9" w:themeColor="background1" w:themeShade="D9"/>
         </w:rPr>
         <w:t>a</w:t>
       </w:r>
       <w:r>
         <w:rPr>
-          <w:color w:val="00274A"/>
+          <w:color w:val="D9D9D9" w:themeColor="background1" w:themeShade="D9"/>
         </w:rPr>
         <w:t>hovat další programátoři a pracovat na něm případně s vámi.</w:t>
       </w:r>

</xml_diff>

<commit_message>
Added documentation, final touches in solution
</commit_message>
<xml_diff>
--- a/assignment.docx
+++ b/assignment.docx
@@ -61,47 +61,21 @@
         </w:numPr>
         <w:spacing w:after="0" w:line="240" w:lineRule="auto"/>
         <w:jc w:val="left"/>
-        <w:rPr>
-          <w:color w:val="D9D9D9" w:themeColor="background1" w:themeShade="D9"/>
-        </w:rPr>
       </w:pPr>
       <w:r>
-        <w:rPr>
-          <w:color w:val="D9D9D9" w:themeColor="background1" w:themeShade="D9"/>
-        </w:rPr>
         <w:t xml:space="preserve">Knihovna </w:t>
       </w:r>
       <w:r>
-        <w:rPr>
-          <w:color w:val="D9D9D9" w:themeColor="background1" w:themeShade="D9"/>
-        </w:rPr>
         <w:t xml:space="preserve">je </w:t>
       </w:r>
       <w:r>
-        <w:rPr>
-          <w:color w:val="D9D9D9" w:themeColor="background1" w:themeShade="D9"/>
-        </w:rPr>
         <w:t>určena pro využití v </w:t>
       </w:r>
       <w:r>
-        <w:rPr>
-          <w:color w:val="D9D9D9" w:themeColor="background1" w:themeShade="D9"/>
-        </w:rPr>
         <w:t>různých</w:t>
       </w:r>
       <w:r>
-        <w:rPr>
-          <w:color w:val="D9D9D9" w:themeColor="background1" w:themeShade="D9"/>
-        </w:rPr>
-        <w:t xml:space="preserve"> projektech, ideálně bude připojena jako </w:t>
-      </w:r>
-      <w:r>
-        <w:rPr>
-          <w:b/>
-          <w:bCs/>
-          <w:color w:val="D9D9D9" w:themeColor="background1" w:themeShade="D9"/>
-        </w:rPr>
-        <w:t>nuget balíček.</w:t>
+        <w:t xml:space="preserve"> projektech, ideálně bude připojena jako nuget balíček.</w:t>
       </w:r>
     </w:p>
     <w:p>
@@ -113,29 +87,9 @@
         </w:numPr>
         <w:spacing w:after="0" w:line="240" w:lineRule="auto"/>
         <w:jc w:val="left"/>
-        <w:rPr>
-          <w:color w:val="D9D9D9" w:themeColor="background1" w:themeShade="D9"/>
-        </w:rPr>
       </w:pPr>
       <w:r>
-        <w:rPr>
-          <w:color w:val="D9D9D9" w:themeColor="background1" w:themeShade="D9"/>
-        </w:rPr>
-        <w:t xml:space="preserve">Knihovna by měla být maximálně přenositelná, aby šla použít na co nejširším spektru </w:t>
-      </w:r>
-      <w:r>
-        <w:rPr>
-          <w:b/>
-          <w:bCs/>
-          <w:color w:val="D9D9D9" w:themeColor="background1" w:themeShade="D9"/>
-        </w:rPr>
-        <w:t>platforem</w:t>
-      </w:r>
-      <w:r>
-        <w:rPr>
-          <w:color w:val="D9D9D9" w:themeColor="background1" w:themeShade="D9"/>
-        </w:rPr>
-        <w:t>.</w:t>
+        <w:t>Knihovna by měla být maximálně přenositelná, aby šla použít na co nejširším spektru platforem.</w:t>
       </w:r>
     </w:p>
     <w:p>
@@ -147,41 +101,15 @@
         </w:numPr>
         <w:spacing w:after="0" w:line="240" w:lineRule="auto"/>
         <w:jc w:val="left"/>
-        <w:rPr>
-          <w:color w:val="00274A"/>
-        </w:rPr>
       </w:pPr>
       <w:r>
-        <w:rPr>
-          <w:color w:val="00274A"/>
-        </w:rPr>
         <w:t xml:space="preserve">Knihovna v první fázi bude sloužit pro odesílání SMS zpráv (to je Váš úkol), ale její účel není zaměřit se </w:t>
       </w:r>
       <w:r>
-        <w:rPr>
-          <w:color w:val="00274A"/>
-        </w:rPr>
         <w:t xml:space="preserve">pouze </w:t>
       </w:r>
       <w:r>
-        <w:rPr>
-          <w:color w:val="00274A"/>
-        </w:rPr>
-        <w:t xml:space="preserve">na jednu konkrétní bránu, ale vytvořit </w:t>
-      </w:r>
-      <w:r>
-        <w:rPr>
-          <w:b/>
-          <w:bCs/>
-          <w:color w:val="00274A"/>
-        </w:rPr>
-        <w:t>abstraktní mezi vrstvu</w:t>
-      </w:r>
-      <w:r>
-        <w:rPr>
-          <w:color w:val="00274A"/>
-        </w:rPr>
-        <w:t xml:space="preserve"> a umožnit postupně implementovat více konkrétních bran. Knihovna musí mít univerzální rozhraní, které bude používáno z různých projektů.</w:t>
+        <w:t>na jednu konkrétní bránu, ale vytvořit abstraktní mezi vrstvu a umožnit postupně implementovat více konkrétních bran. Knihovna musí mít univerzální rozhraní, které bude používáno z různých projektů.</w:t>
       </w:r>
     </w:p>
     <w:p>
@@ -193,29 +121,9 @@
         </w:numPr>
         <w:spacing w:after="0" w:line="240" w:lineRule="auto"/>
         <w:jc w:val="left"/>
-        <w:rPr>
-          <w:color w:val="00274A"/>
-        </w:rPr>
       </w:pPr>
       <w:r>
-        <w:rPr>
-          <w:color w:val="00274A"/>
-        </w:rPr>
-        <w:t xml:space="preserve">Knihovna může do budoucna obsahovat </w:t>
-      </w:r>
-      <w:r>
-        <w:rPr>
-          <w:b/>
-          <w:bCs/>
-          <w:color w:val="00274A"/>
-        </w:rPr>
-        <w:t>rozšíření pro další funkce</w:t>
-      </w:r>
-      <w:r>
-        <w:rPr>
-          <w:color w:val="00274A"/>
-        </w:rPr>
-        <w:t>, její architektura by s tím měla alespoň rámcově počítat. Např. rozšíření z SMS i na zprávy pro jiné platformy: Email, Viber, WhatsUp apod…</w:t>
+        <w:t>Knihovna může do budoucna obsahovat rozšíření pro další funkce, její architektura by s tím měla alespoň rámcově počítat. Např. rozšíření z SMS i na zprávy pro jiné platformy: Email, Viber, WhatsUp apod…</w:t>
       </w:r>
     </w:p>
     <w:p>
@@ -227,53 +135,26 @@
         </w:numPr>
         <w:spacing w:after="0" w:line="240" w:lineRule="auto"/>
         <w:jc w:val="left"/>
-        <w:rPr>
-          <w:color w:val="00274A"/>
-        </w:rPr>
       </w:pPr>
       <w:r>
-        <w:rPr>
-          <w:color w:val="00274A"/>
-        </w:rPr>
         <w:t xml:space="preserve">V rámci úkolu stačí implementovat jednu ukázkovou bránu a jednu funkci odeslání zprávy (např. Twillio pomocí demo accountu: </w:t>
       </w:r>
       <w:hyperlink r:id="rId8" w:history="1">
         <w:r>
           <w:rPr>
             <w:rStyle w:val="Hyperlink"/>
-            <w:color w:val="00274A"/>
+            <w:color w:val="auto"/>
           </w:rPr>
           <w:t>https://www.twilio.com/docs/usage/tutorials/how-to-use-your-free-trial-account</w:t>
         </w:r>
       </w:hyperlink>
       <w:r>
-        <w:rPr>
-          <w:color w:val="00274A"/>
-        </w:rPr>
-        <w:t xml:space="preserve">). </w:t>
+        <w:t>). V rámci úkolu je nutné si umět i poradit se založením demo accou</w:t>
       </w:r>
       <w:r>
-        <w:rPr>
-          <w:b/>
-          <w:bCs/>
-          <w:color w:val="00274A"/>
-        </w:rPr>
-        <w:t>V rámci úkolu je nutné si umět i poradit se založením demo accou</w:t>
-      </w:r>
-      <w:r>
-        <w:rPr>
-          <w:b/>
-          <w:bCs/>
-          <w:color w:val="00274A"/>
-        </w:rPr>
         <w:t>n</w:t>
       </w:r>
       <w:r>
-        <w:rPr>
-          <w:b/>
-          <w:bCs/>
-          <w:color w:val="00274A"/>
-        </w:rPr>
         <w:t>t a pročíst si dokumentaci k bráně.</w:t>
       </w:r>
     </w:p>
@@ -286,40 +167,14 @@
         </w:numPr>
         <w:spacing w:after="0" w:line="240" w:lineRule="auto"/>
         <w:jc w:val="left"/>
-        <w:rPr>
-          <w:color w:val="D9D9D9" w:themeColor="background1" w:themeShade="D9"/>
-        </w:rPr>
       </w:pPr>
       <w:r>
-        <w:rPr>
-          <w:color w:val="D9D9D9" w:themeColor="background1" w:themeShade="D9"/>
-        </w:rPr>
-        <w:t xml:space="preserve">Jako výstup očekáváme kompletní zdrojové kódy, ideálně celou strukturu projektu v takové formě jako byste ji „commitoval“ do </w:t>
+        <w:t>Jako výstup očekáváme kompletní zdrojové kódy, ideálně celou strukturu projektu v takové formě jako byste ji „commitoval“ do GITu. Tak aby projekt mohli z GITu st</w:t>
       </w:r>
       <w:r>
-        <w:rPr>
-          <w:b/>
-          <w:bCs/>
-          <w:color w:val="D9D9D9" w:themeColor="background1" w:themeShade="D9"/>
-        </w:rPr>
-        <w:t>GIT</w:t>
-      </w:r>
-      <w:r>
-        <w:rPr>
-          <w:color w:val="D9D9D9" w:themeColor="background1" w:themeShade="D9"/>
-        </w:rPr>
-        <w:t>u. Tak aby projekt mohli z GITu st</w:t>
-      </w:r>
-      <w:r>
-        <w:rPr>
-          <w:color w:val="D9D9D9" w:themeColor="background1" w:themeShade="D9"/>
-        </w:rPr>
         <w:t>a</w:t>
       </w:r>
       <w:r>
-        <w:rPr>
-          <w:color w:val="D9D9D9" w:themeColor="background1" w:themeShade="D9"/>
-        </w:rPr>
         <w:t>hovat další programátoři a pracovat na něm případně s vámi.</w:t>
       </w:r>
     </w:p>
@@ -332,14 +187,8 @@
         </w:numPr>
         <w:spacing w:after="0" w:line="240" w:lineRule="auto"/>
         <w:jc w:val="left"/>
-        <w:rPr>
-          <w:color w:val="00274A"/>
-        </w:rPr>
       </w:pPr>
       <w:r>
-        <w:rPr>
-          <w:color w:val="00274A"/>
-        </w:rPr>
         <w:t>Styl a formu dokumentace kódu ponecháme na vašich obvyklých standardech a úsilí, které do úkolu chcete vložit.</w:t>
       </w:r>
     </w:p>
@@ -352,29 +201,9 @@
         </w:numPr>
         <w:spacing w:after="0" w:line="240" w:lineRule="auto"/>
         <w:jc w:val="left"/>
-        <w:rPr>
-          <w:color w:val="00274A"/>
-        </w:rPr>
       </w:pPr>
       <w:r>
-        <w:rPr>
-          <w:color w:val="00274A"/>
-        </w:rPr>
-        <w:t xml:space="preserve">Knihovna by měla být spolehlivě </w:t>
-      </w:r>
-      <w:r>
-        <w:rPr>
-          <w:b/>
-          <w:bCs/>
-          <w:color w:val="00274A"/>
-        </w:rPr>
-        <w:t>otestována</w:t>
-      </w:r>
-      <w:r>
-        <w:rPr>
-          <w:color w:val="00274A"/>
-        </w:rPr>
-        <w:t>.</w:t>
+        <w:t>Knihovna by měla být spolehlivě otestována.</w:t>
       </w:r>
     </w:p>
     <w:p>
@@ -525,14 +354,14 @@
                       </a:ln>
                       <a:extLst>
                         <a:ext uri="{909E8E84-426E-40dd-AFC4-6F175D3DCCD1}">
-                          <a14:hiddenFill xmlns="" xmlns:o="urn:schemas-microsoft-com:office:office" xmlns:v="urn:schemas-microsoft-com:vml" xmlns:w10="urn:schemas-microsoft-com:office:word" xmlns:w="http://schemas.openxmlformats.org/wordprocessingml/2006/main" xmlns:a14="http://schemas.microsoft.com/office/drawing/2010/main" xmlns:arto="http://schemas.microsoft.com/office/word/2006/arto" xmlns:mv="urn:schemas-microsoft-com:mac:vml" xmlns:mo="http://schemas.microsoft.com/office/mac/office/2008/main">
+                          <a14:hiddenFill xmlns:mo="http://schemas.microsoft.com/office/mac/office/2008/main" xmlns:mv="urn:schemas-microsoft-com:mac:vml" xmlns:arto="http://schemas.microsoft.com/office/word/2006/arto" xmlns:a14="http://schemas.microsoft.com/office/drawing/2010/main" xmlns:w="http://schemas.openxmlformats.org/wordprocessingml/2006/main" xmlns:w10="urn:schemas-microsoft-com:office:word" xmlns:v="urn:schemas-microsoft-com:vml" xmlns:o="urn:schemas-microsoft-com:office:office" xmlns="">
                             <a:solidFill>
                               <a:srgbClr val="FFFFFF"/>
                             </a:solidFill>
                           </a14:hiddenFill>
                         </a:ext>
                         <a:ext uri="{91240B29-F687-4f45-9708-019B960494DF}">
-                          <a14:hiddenLine xmlns="" xmlns:o="urn:schemas-microsoft-com:office:office" xmlns:v="urn:schemas-microsoft-com:vml" xmlns:w10="urn:schemas-microsoft-com:office:word" xmlns:w="http://schemas.openxmlformats.org/wordprocessingml/2006/main" xmlns:a14="http://schemas.microsoft.com/office/drawing/2010/main" xmlns:arto="http://schemas.microsoft.com/office/word/2006/arto" xmlns:mv="urn:schemas-microsoft-com:mac:vml" xmlns:mo="http://schemas.microsoft.com/office/mac/office/2008/main" w="9525">
+                          <a14:hiddenLine xmlns:mo="http://schemas.microsoft.com/office/mac/office/2008/main" xmlns:mv="urn:schemas-microsoft-com:mac:vml" xmlns:arto="http://schemas.microsoft.com/office/word/2006/arto" xmlns:a14="http://schemas.microsoft.com/office/drawing/2010/main" xmlns:w="http://schemas.openxmlformats.org/wordprocessingml/2006/main" xmlns:w10="urn:schemas-microsoft-com:office:word" xmlns:v="urn:schemas-microsoft-com:vml" xmlns:o="urn:schemas-microsoft-com:office:office" xmlns="" w="9525">
                             <a:solidFill>
                               <a:srgbClr val="000000"/>
                             </a:solidFill>

</xml_diff>